<commit_message>
added an entry test
</commit_message>
<xml_diff>
--- a/Issues.docx
+++ b/Issues.docx
@@ -138,12 +138,7 @@
               <w:cnfStyle w:val="000000000000" w:firstRow="0" w:lastRow="0" w:firstColumn="0" w:lastColumn="0" w:oddVBand="0" w:evenVBand="0" w:oddHBand="0" w:evenHBand="0" w:firstRowFirstColumn="0" w:firstRowLastColumn="0" w:lastRowFirstColumn="0" w:lastRowLastColumn="0"/>
             </w:pPr>
             <w:r>
-              <w:t>jQuery.noConflict</w:t>
-            </w:r>
-            <w:bookmarkStart w:id="0" w:name="_GoBack"/>
-            <w:bookmarkEnd w:id="0"/>
-            <w:r>
-              <w:t>()</w:t>
+              <w:t>jQuery.noConflict()</w:t>
             </w:r>
           </w:p>
         </w:tc>
@@ -160,6 +155,14 @@
                 <w:color w:val="000000" w:themeColor="text1"/>
               </w:rPr>
             </w:pPr>
+            <w:r>
+              <w:rPr>
+                <w:color w:val="000000" w:themeColor="text1"/>
+              </w:rPr>
+              <w:t>Testing an addition with git</w:t>
+            </w:r>
+            <w:bookmarkStart w:id="0" w:name="_GoBack"/>
+            <w:bookmarkEnd w:id="0"/>
           </w:p>
         </w:tc>
         <w:tc>

</xml_diff>

<commit_message>
Revert "added an entry test"
This reverts commit 898eb6c65887fac2167969f5da3c9f65e2bf2d79.
</commit_message>
<xml_diff>
--- a/Issues.docx
+++ b/Issues.docx
@@ -138,7 +138,12 @@
               <w:cnfStyle w:val="000000000000" w:firstRow="0" w:lastRow="0" w:firstColumn="0" w:lastColumn="0" w:oddVBand="0" w:evenVBand="0" w:oddHBand="0" w:evenHBand="0" w:firstRowFirstColumn="0" w:firstRowLastColumn="0" w:lastRowFirstColumn="0" w:lastRowLastColumn="0"/>
             </w:pPr>
             <w:r>
-              <w:t>jQuery.noConflict()</w:t>
+              <w:t>jQuery.noConflict</w:t>
+            </w:r>
+            <w:bookmarkStart w:id="0" w:name="_GoBack"/>
+            <w:bookmarkEnd w:id="0"/>
+            <w:r>
+              <w:t>()</w:t>
             </w:r>
           </w:p>
         </w:tc>
@@ -155,14 +160,6 @@
                 <w:color w:val="000000" w:themeColor="text1"/>
               </w:rPr>
             </w:pPr>
-            <w:r>
-              <w:rPr>
-                <w:color w:val="000000" w:themeColor="text1"/>
-              </w:rPr>
-              <w:t>Testing an addition with git</w:t>
-            </w:r>
-            <w:bookmarkStart w:id="0" w:name="_GoBack"/>
-            <w:bookmarkEnd w:id="0"/>
           </w:p>
         </w:tc>
         <w:tc>

</xml_diff>

<commit_message>
Revert "Revert "added an entry test""
This reverts commit d43aeaf8ebbc052ada012400dbb7375a92808924.
</commit_message>
<xml_diff>
--- a/Issues.docx
+++ b/Issues.docx
@@ -138,12 +138,7 @@
               <w:cnfStyle w:val="000000000000" w:firstRow="0" w:lastRow="0" w:firstColumn="0" w:lastColumn="0" w:oddVBand="0" w:evenVBand="0" w:oddHBand="0" w:evenHBand="0" w:firstRowFirstColumn="0" w:firstRowLastColumn="0" w:lastRowFirstColumn="0" w:lastRowLastColumn="0"/>
             </w:pPr>
             <w:r>
-              <w:t>jQuery.noConflict</w:t>
-            </w:r>
-            <w:bookmarkStart w:id="0" w:name="_GoBack"/>
-            <w:bookmarkEnd w:id="0"/>
-            <w:r>
-              <w:t>()</w:t>
+              <w:t>jQuery.noConflict()</w:t>
             </w:r>
           </w:p>
         </w:tc>
@@ -160,6 +155,14 @@
                 <w:color w:val="000000" w:themeColor="text1"/>
               </w:rPr>
             </w:pPr>
+            <w:r>
+              <w:rPr>
+                <w:color w:val="000000" w:themeColor="text1"/>
+              </w:rPr>
+              <w:t>Testing an addition with git</w:t>
+            </w:r>
+            <w:bookmarkStart w:id="0" w:name="_GoBack"/>
+            <w:bookmarkEnd w:id="0"/>
           </w:p>
         </w:tc>
         <w:tc>

</xml_diff>

<commit_message>
added a branch test entry
</commit_message>
<xml_diff>
--- a/Issues.docx
+++ b/Issues.docx
@@ -125,8 +125,16 @@
               <w:rPr>
                 <w:color w:val="000000" w:themeColor="text1"/>
               </w:rPr>
-              <w:t>Conflicting Jqueries</w:t>
-            </w:r>
+              <w:t xml:space="preserve">Conflicting </w:t>
+            </w:r>
+            <w:proofErr w:type="spellStart"/>
+            <w:r>
+              <w:rPr>
+                <w:color w:val="000000" w:themeColor="text1"/>
+              </w:rPr>
+              <w:t>Jqueries</w:t>
+            </w:r>
+            <w:proofErr w:type="spellEnd"/>
           </w:p>
         </w:tc>
         <w:tc>
@@ -137,8 +145,13 @@
             <w:pPr>
               <w:cnfStyle w:val="000000000000" w:firstRow="0" w:lastRow="0" w:firstColumn="0" w:lastColumn="0" w:oddVBand="0" w:evenVBand="0" w:oddHBand="0" w:evenHBand="0" w:firstRowFirstColumn="0" w:firstRowLastColumn="0" w:lastRowFirstColumn="0" w:lastRowLastColumn="0"/>
             </w:pPr>
-            <w:r>
-              <w:t>jQuery.noConflict()</w:t>
+            <w:proofErr w:type="spellStart"/>
+            <w:r>
+              <w:t>jQuery.noConflict</w:t>
+            </w:r>
+            <w:proofErr w:type="spellEnd"/>
+            <w:r>
+              <w:t>()</w:t>
             </w:r>
           </w:p>
         </w:tc>
@@ -159,7 +172,60 @@
               <w:rPr>
                 <w:color w:val="000000" w:themeColor="text1"/>
               </w:rPr>
-              <w:t>Testing an addition with git</w:t>
+              <w:t xml:space="preserve">Testing an addition with </w:t>
+            </w:r>
+            <w:proofErr w:type="spellStart"/>
+            <w:r>
+              <w:rPr>
+                <w:color w:val="000000" w:themeColor="text1"/>
+              </w:rPr>
+              <w:t>git</w:t>
+            </w:r>
+            <w:proofErr w:type="spellEnd"/>
+          </w:p>
+        </w:tc>
+        <w:tc>
+          <w:tcPr>
+            <w:tcW w:w="4675" w:type="dxa"/>
+          </w:tcPr>
+          <w:p>
+            <w:pPr>
+              <w:cnfStyle w:val="000000000000" w:firstRow="0" w:lastRow="0" w:firstColumn="0" w:lastColumn="0" w:oddVBand="0" w:evenVBand="0" w:oddHBand="0" w:evenHBand="0" w:firstRowFirstColumn="0" w:firstRowLastColumn="0" w:lastRowFirstColumn="0" w:lastRowLastColumn="0"/>
+            </w:pPr>
+          </w:p>
+        </w:tc>
+      </w:tr>
+      <w:tr>
+        <w:tc>
+          <w:tcPr>
+            <w:cnfStyle w:val="001000000000" w:firstRow="0" w:lastRow="0" w:firstColumn="1" w:lastColumn="0" w:oddVBand="0" w:evenVBand="0" w:oddHBand="0" w:evenHBand="0" w:firstRowFirstColumn="0" w:firstRowLastColumn="0" w:lastRowFirstColumn="0" w:lastRowLastColumn="0"/>
+            <w:tcW w:w="4675" w:type="dxa"/>
+          </w:tcPr>
+          <w:p>
+            <w:pPr>
+              <w:rPr>
+                <w:color w:val="000000" w:themeColor="text1"/>
+              </w:rPr>
+            </w:pPr>
+            <w:r>
+              <w:rPr>
+                <w:color w:val="000000" w:themeColor="text1"/>
+              </w:rPr>
+              <w:t xml:space="preserve">Testing an addition with </w:t>
+            </w:r>
+            <w:proofErr w:type="spellStart"/>
+            <w:r>
+              <w:rPr>
+                <w:color w:val="000000" w:themeColor="text1"/>
+              </w:rPr>
+              <w:t>git</w:t>
+            </w:r>
+            <w:proofErr w:type="spellEnd"/>
+            <w:r>
+              <w:rPr>
+                <w:color w:val="000000" w:themeColor="text1"/>
+              </w:rPr>
+              <w:t xml:space="preserve"> branch</w:t>
             </w:r>
             <w:bookmarkStart w:id="0" w:name="_GoBack"/>
             <w:bookmarkEnd w:id="0"/>

</xml_diff>